<commit_message>
Added a note for review in the Word template document.
</commit_message>
<xml_diff>
--- a/rapportgenerering/mall/wordmall.docx
+++ b/rapportgenerering/mall/wordmall.docx
@@ -81,6 +81,7 @@
           <w:tcPr>
             <w:cnfStyle w:val="001000000000" w:firstRow="0" w:lastRow="0" w:firstColumn="1" w:lastColumn="0" w:oddVBand="0" w:evenVBand="0" w:oddHBand="0" w:evenHBand="0" w:firstRowFirstColumn="0" w:firstRowLastColumn="0" w:lastRowFirstColumn="0" w:lastRowLastColumn="0"/>
             <w:tcW w:w="3005" w:type="dxa"/>
+            <w:shd w:val="clear" w:color="auto" w:fill="D86DCB" w:themeFill="accent5" w:themeFillTint="99"/>
           </w:tcPr>
           <w:p>
             <w:pPr>
@@ -222,6 +223,40 @@
         </w:tc>
       </w:tr>
     </w:tbl>
+    <w:p>
+      <w:pPr>
+        <w:rPr>
+          <w:lang w:val="sv-SE"/>
+        </w:rPr>
+      </w:pPr>
+    </w:p>
+    <w:p>
+      <w:pPr>
+        <w:rPr>
+          <w:lang w:val="sv-SE"/>
+        </w:rPr>
+      </w:pPr>
+    </w:p>
+    <w:p>
+      <w:pPr>
+        <w:rPr>
+          <w:lang w:val="sv-SE"/>
+        </w:rPr>
+      </w:pPr>
+    </w:p>
+    <w:p>
+      <w:pPr>
+        <w:rPr>
+          <w:lang w:val="sv-SE"/>
+        </w:rPr>
+      </w:pPr>
+      <w:r>
+        <w:rPr>
+          <w:lang w:val="sv-SE"/>
+        </w:rPr>
+        <w:t>MARCUS HÄGER SKA KIKA PÅ DETTA IMORGON...!</w:t>
+      </w:r>
+    </w:p>
     <w:p>
       <w:pPr>
         <w:rPr>

</xml_diff>

<commit_message>
Add 'Ansvarig' selection to report form and update data model to include responsible person
</commit_message>
<xml_diff>
--- a/rapportgenerering/mall/wordmall.docx
+++ b/rapportgenerering/mall/wordmall.docx
@@ -69,9 +69,10 @@
         <w:tblLook w:val="04A0" w:firstRow="1" w:lastRow="0" w:firstColumn="1" w:lastColumn="0" w:noHBand="0" w:noVBand="1"/>
       </w:tblPr>
       <w:tblGrid>
-        <w:gridCol w:w="3005"/>
-        <w:gridCol w:w="3005"/>
-        <w:gridCol w:w="3006"/>
+        <w:gridCol w:w="2505"/>
+        <w:gridCol w:w="2321"/>
+        <w:gridCol w:w="2367"/>
+        <w:gridCol w:w="1823"/>
       </w:tblGrid>
       <w:tr>
         <w:trPr>
@@ -80,7 +81,7 @@
         <w:tc>
           <w:tcPr>
             <w:cnfStyle w:val="001000000000" w:firstRow="0" w:lastRow="0" w:firstColumn="1" w:lastColumn="0" w:oddVBand="0" w:evenVBand="0" w:oddHBand="0" w:evenHBand="0" w:firstRowFirstColumn="0" w:firstRowLastColumn="0" w:lastRowFirstColumn="0" w:lastRowLastColumn="0"/>
-            <w:tcW w:w="3005" w:type="dxa"/>
+            <w:tcW w:w="2505" w:type="dxa"/>
             <w:shd w:val="clear" w:color="auto" w:fill="D86DCB" w:themeFill="accent5" w:themeFillTint="99"/>
           </w:tcPr>
           <w:p>
@@ -106,7 +107,7 @@
         </w:tc>
         <w:tc>
           <w:tcPr>
-            <w:tcW w:w="3005" w:type="dxa"/>
+            <w:tcW w:w="2321" w:type="dxa"/>
           </w:tcPr>
           <w:p>
             <w:pPr>
@@ -138,7 +139,7 @@
         </w:tc>
         <w:tc>
           <w:tcPr>
-            <w:tcW w:w="3006" w:type="dxa"/>
+            <w:tcW w:w="2367" w:type="dxa"/>
           </w:tcPr>
           <w:p>
             <w:pPr>
@@ -159,6 +160,27 @@
                 <w:lang w:val="sv-SE"/>
               </w:rPr>
               <w:t xml:space="preserve"> Kommentar</w:t>
+            </w:r>
+          </w:p>
+        </w:tc>
+        <w:tc>
+          <w:tcPr>
+            <w:tcW w:w="1823" w:type="dxa"/>
+          </w:tcPr>
+          <w:p>
+            <w:pPr>
+              <w:cnfStyle w:val="100000000000" w:firstRow="1" w:lastRow="0" w:firstColumn="0" w:lastColumn="0" w:oddVBand="0" w:evenVBand="0" w:oddHBand="0" w:evenHBand="0" w:firstRowFirstColumn="0" w:firstRowLastColumn="0" w:lastRowFirstColumn="0" w:lastRowLastColumn="0"/>
+              <w:rPr>
+                <w:rFonts w:ascii="Segoe UI Emoji" w:hAnsi="Segoe UI Emoji" w:cs="Segoe UI Emoji"/>
+                <w:lang w:val="sv-SE"/>
+              </w:rPr>
+            </w:pPr>
+            <w:r>
+              <w:rPr>
+                <w:rFonts w:ascii="Segoe UI Emoji" w:hAnsi="Segoe UI Emoji" w:cs="Segoe UI Emoji"/>
+                <w:lang w:val="sv-SE"/>
+              </w:rPr>
+              <w:t>Ansvarig</w:t>
             </w:r>
           </w:p>
         </w:tc>
@@ -167,7 +189,7 @@
         <w:tc>
           <w:tcPr>
             <w:cnfStyle w:val="001000000000" w:firstRow="0" w:lastRow="0" w:firstColumn="1" w:lastColumn="0" w:oddVBand="0" w:evenVBand="0" w:oddHBand="0" w:evenHBand="0" w:firstRowFirstColumn="0" w:firstRowLastColumn="0" w:lastRowFirstColumn="0" w:lastRowLastColumn="0"/>
-            <w:tcW w:w="3005" w:type="dxa"/>
+            <w:tcW w:w="2505" w:type="dxa"/>
           </w:tcPr>
           <w:p>
             <w:pPr>
@@ -185,7 +207,7 @@
         </w:tc>
         <w:tc>
           <w:tcPr>
-            <w:tcW w:w="3005" w:type="dxa"/>
+            <w:tcW w:w="2321" w:type="dxa"/>
           </w:tcPr>
           <w:p>
             <w:pPr>
@@ -204,7 +226,7 @@
         </w:tc>
         <w:tc>
           <w:tcPr>
-            <w:tcW w:w="3006" w:type="dxa"/>
+            <w:tcW w:w="2367" w:type="dxa"/>
           </w:tcPr>
           <w:p>
             <w:pPr>
@@ -218,6 +240,25 @@
                 <w:lang w:val="sv-SE"/>
               </w:rPr>
               <w:t>{{ kommentar }}</w:t>
+            </w:r>
+          </w:p>
+        </w:tc>
+        <w:tc>
+          <w:tcPr>
+            <w:tcW w:w="1823" w:type="dxa"/>
+          </w:tcPr>
+          <w:p>
+            <w:pPr>
+              <w:cnfStyle w:val="000000000000" w:firstRow="0" w:lastRow="0" w:firstColumn="0" w:lastColumn="0" w:oddVBand="0" w:evenVBand="0" w:oddHBand="0" w:evenHBand="0" w:firstRowFirstColumn="0" w:firstRowLastColumn="0" w:lastRowFirstColumn="0" w:lastRowLastColumn="0"/>
+              <w:rPr>
+                <w:lang w:val="sv-SE"/>
+              </w:rPr>
+            </w:pPr>
+            <w:r>
+              <w:rPr>
+                <w:lang w:val="sv-SE"/>
+              </w:rPr>
+              <w:t>{{ ansvarig }}</w:t>
             </w:r>
           </w:p>
         </w:tc>

</xml_diff>